<commit_message>
Fix docx template and sync
</commit_message>
<xml_diff>
--- a/contao/templates/docx/event_blog.docx
+++ b/contao/templates/docx/event_blog.docx
@@ -1,6 +1,6 @@
 
 <file path=word/document.xml><?xml version="1.0" encoding="utf-8"?>
-<w:document xmlns:wpc="http://schemas.microsoft.com/office/word/2010/wordprocessingCanvas" xmlns:cx="http://schemas.microsoft.com/office/drawing/2014/chartex" xmlns:cx1="http://schemas.microsoft.com/office/drawing/2015/9/8/chartex" xmlns:cx2="http://schemas.microsoft.com/office/drawing/2015/10/21/chartex" xmlns:cx3="http://schemas.microsoft.com/office/drawing/2016/5/9/chartex" xmlns:cx4="http://schemas.microsoft.com/office/drawing/2016/5/10/chartex" xmlns:cx5="http://schemas.microsoft.com/office/drawing/2016/5/11/chartex" xmlns:cx6="http://schemas.microsoft.com/office/drawing/2016/5/12/chartex" xmlns:cx7="http://schemas.microsoft.com/office/drawing/2016/5/13/chartex" xmlns:cx8="http://schemas.microsoft.com/office/drawing/2016/5/14/chartex" xmlns:mc="http://schemas.openxmlformats.org/markup-compatibility/2006" xmlns:aink="http://schemas.microsoft.com/office/drawing/2016/ink" xmlns:am3d="http://schemas.microsoft.com/office/drawing/2017/model3d" xmlns:o="urn:schemas-microsoft-com:office:office" xmlns:oel="http://schemas.microsoft.com/office/2019/extlst" xmlns:r="http://schemas.openxmlformats.org/officeDocument/2006/relationships" xmlns:m="http://schemas.openxmlformats.org/officeDocument/2006/math" xmlns:v="urn:schemas-microsoft-com:vml" xmlns:wp14="http://schemas.microsoft.com/office/word/2010/wordprocessingDrawing" xmlns:wp="http://schemas.openxmlformats.org/drawingml/2006/wordprocessingDrawing" xmlns:w10="urn:schemas-microsoft-com:office:word" xmlns:w="http://schemas.openxmlformats.org/wordprocessingml/2006/main" xmlns:w14="http://schemas.microsoft.com/office/word/2010/wordml" xmlns:w15="http://schemas.microsoft.com/office/word/2012/wordml" xmlns:w16cex="http://schemas.microsoft.com/office/word/2018/wordml/cex" xmlns:w16cid="http://schemas.microsoft.com/office/word/2016/wordml/cid" xmlns:w16="http://schemas.microsoft.com/office/word/2018/wordml" xmlns:w16sdtdh="http://schemas.microsoft.com/office/word/2020/wordml/sdtdatahash" xmlns:w16se="http://schemas.microsoft.com/office/word/2015/wordml/symex" xmlns:wpg="http://schemas.microsoft.com/office/word/2010/wordprocessingGroup" xmlns:wpi="http://schemas.microsoft.com/office/word/2010/wordprocessingInk" xmlns:wne="http://schemas.microsoft.com/office/word/2006/wordml" xmlns:wps="http://schemas.microsoft.com/office/word/2010/wordprocessingShape" mc:Ignorable="w14 w15 w16se w16cid w16 w16cex w16sdtdh wp14">
+<w:document xmlns:wpc="http://schemas.microsoft.com/office/word/2010/wordprocessingCanvas" xmlns:cx="http://schemas.microsoft.com/office/drawing/2014/chartex" xmlns:cx1="http://schemas.microsoft.com/office/drawing/2015/9/8/chartex" xmlns:cx2="http://schemas.microsoft.com/office/drawing/2015/10/21/chartex" xmlns:cx3="http://schemas.microsoft.com/office/drawing/2016/5/9/chartex" xmlns:cx4="http://schemas.microsoft.com/office/drawing/2016/5/10/chartex" xmlns:cx5="http://schemas.microsoft.com/office/drawing/2016/5/11/chartex" xmlns:cx6="http://schemas.microsoft.com/office/drawing/2016/5/12/chartex" xmlns:cx7="http://schemas.microsoft.com/office/drawing/2016/5/13/chartex" xmlns:cx8="http://schemas.microsoft.com/office/drawing/2016/5/14/chartex" xmlns:mc="http://schemas.openxmlformats.org/markup-compatibility/2006" xmlns:aink="http://schemas.microsoft.com/office/drawing/2016/ink" xmlns:am3d="http://schemas.microsoft.com/office/drawing/2017/model3d" xmlns:o="urn:schemas-microsoft-com:office:office" xmlns:oel="http://schemas.microsoft.com/office/2019/extlst" xmlns:r="http://schemas.openxmlformats.org/officeDocument/2006/relationships" xmlns:m="http://schemas.openxmlformats.org/officeDocument/2006/math" xmlns:v="urn:schemas-microsoft-com:vml" xmlns:wp14="http://schemas.microsoft.com/office/word/2010/wordprocessingDrawing" xmlns:wp="http://schemas.openxmlformats.org/drawingml/2006/wordprocessingDrawing" xmlns:w10="urn:schemas-microsoft-com:office:word" xmlns:w="http://schemas.openxmlformats.org/wordprocessingml/2006/main" xmlns:w14="http://schemas.microsoft.com/office/word/2010/wordml" xmlns:w15="http://schemas.microsoft.com/office/word/2012/wordml" xmlns:w16cex="http://schemas.microsoft.com/office/word/2018/wordml/cex" xmlns:w16cid="http://schemas.microsoft.com/office/word/2016/wordml/cid" xmlns:w16="http://schemas.microsoft.com/office/word/2018/wordml" xmlns:w16du="http://schemas.microsoft.com/office/word/2023/wordml/word16du" xmlns:w16sdtdh="http://schemas.microsoft.com/office/word/2020/wordml/sdtdatahash" xmlns:w16se="http://schemas.microsoft.com/office/word/2015/wordml/symex" xmlns:wpg="http://schemas.microsoft.com/office/word/2010/wordprocessingGroup" xmlns:wpi="http://schemas.microsoft.com/office/word/2010/wordprocessingInk" xmlns:wne="http://schemas.microsoft.com/office/word/2006/wordml" xmlns:wps="http://schemas.microsoft.com/office/word/2010/wordprocessingShape" mc:Ignorable="w14 w15 w16se w16cid w16 w16cex w16sdtdh w16du wp14">
   <w:body>
     <w:p>
       <w:pPr>
@@ -83,7 +83,27 @@
                 <w:szCs w:val="20"/>
                 <w:lang w:val="en-GB"/>
               </w:rPr>
-              <w:t>} am : ${</w:t>
+              <w:t xml:space="preserve">} </w:t>
+            </w:r>
+            <w:proofErr w:type="gramStart"/>
+            <w:r>
+              <w:rPr>
+                <w:i/>
+                <w:sz w:val="20"/>
+                <w:szCs w:val="20"/>
+                <w:lang w:val="en-GB"/>
+              </w:rPr>
+              <w:t>am :</w:t>
+            </w:r>
+            <w:proofErr w:type="gramEnd"/>
+            <w:r>
+              <w:rPr>
+                <w:i/>
+                <w:sz w:val="20"/>
+                <w:szCs w:val="20"/>
+                <w:lang w:val="en-GB"/>
+              </w:rPr>
+              <w:t xml:space="preserve"> ${</w:t>
             </w:r>
             <w:proofErr w:type="spellStart"/>
             <w:r>
@@ -93,7 +113,7 @@
                 <w:szCs w:val="20"/>
                 <w:lang w:val="en-GB"/>
               </w:rPr>
-              <w:t>addedOn</w:t>
+              <w:t>dateAdded</w:t>
             </w:r>
             <w:proofErr w:type="spellEnd"/>
             <w:r>
@@ -541,6 +561,79 @@
                       <w:sz w:val="20"/>
                       <w:szCs w:val="20"/>
                     </w:rPr>
+                    <w:t>Ausweichtour</w:t>
+                  </w:r>
+                </w:p>
+              </w:tc>
+              <w:tc>
+                <w:tcPr>
+                  <w:tcW w:w="5389" w:type="dxa"/>
+                  <w:tcBorders>
+                    <w:bottom w:val="single" w:sz="4" w:space="0" w:color="auto"/>
+                  </w:tcBorders>
+                  <w:shd w:val="clear" w:color="auto" w:fill="auto"/>
+                </w:tcPr>
+                <w:p>
+                  <w:pPr>
+                    <w:rPr>
+                      <w:sz w:val="20"/>
+                      <w:szCs w:val="20"/>
+                    </w:rPr>
+                  </w:pPr>
+                  <w:r>
+                    <w:rPr>
+                      <w:sz w:val="20"/>
+                      <w:szCs w:val="20"/>
+                    </w:rPr>
+                    <w:t>${</w:t>
+                  </w:r>
+                  <w:proofErr w:type="spellStart"/>
+                  <w:r>
+                    <w:rPr>
+                      <w:sz w:val="20"/>
+                      <w:szCs w:val="20"/>
+                    </w:rPr>
+                    <w:t>eventSubstitutionText</w:t>
+                  </w:r>
+                  <w:proofErr w:type="spellEnd"/>
+                  <w:r>
+                    <w:rPr>
+                      <w:sz w:val="20"/>
+                      <w:szCs w:val="20"/>
+                    </w:rPr>
+                    <w:t>}</w:t>
+                  </w:r>
+                </w:p>
+              </w:tc>
+            </w:tr>
+            <w:tr>
+              <w:trPr>
+                <w:cantSplit/>
+              </w:trPr>
+              <w:tc>
+                <w:tcPr>
+                  <w:tcW w:w="2866" w:type="dxa"/>
+                  <w:tcBorders>
+                    <w:bottom w:val="single" w:sz="4" w:space="0" w:color="auto"/>
+                  </w:tcBorders>
+                  <w:shd w:val="clear" w:color="auto" w:fill="auto"/>
+                </w:tcPr>
+                <w:p>
+                  <w:pPr>
+                    <w:rPr>
+                      <w:b/>
+                      <w:color w:val="2E74B5"/>
+                      <w:sz w:val="20"/>
+                      <w:szCs w:val="20"/>
+                    </w:rPr>
+                  </w:pPr>
+                  <w:r>
+                    <w:rPr>
+                      <w:b/>
+                      <w:color w:val="2E74B5"/>
+                      <w:sz w:val="20"/>
+                      <w:szCs w:val="20"/>
+                    </w:rPr>
                     <w:t>Autor*</w:t>
                   </w:r>
                 </w:p>
@@ -1065,6 +1158,13 @@
           <w:szCs w:val="32"/>
         </w:rPr>
       </w:pPr>
+      <w:r>
+        <w:rPr>
+          <w:sz w:val="20"/>
+          <w:szCs w:val="20"/>
+        </w:rPr>
+        <w:t>${BLOCK_IMAGES}</w:t>
+      </w:r>
       <w:r>
         <w:rPr>
           <w:sz w:val="20"/>
@@ -1327,10 +1427,19 @@
     <w:p>
       <w:pPr>
         <w:rPr>
+          <w:bCs/>
           <w:sz w:val="20"/>
           <w:szCs w:val="20"/>
         </w:rPr>
       </w:pPr>
+      <w:r>
+        <w:rPr>
+          <w:bCs/>
+          <w:sz w:val="20"/>
+          <w:szCs w:val="20"/>
+        </w:rPr>
+        <w:t>${/BLOCK_IMAGES}</w:t>
+      </w:r>
     </w:p>
     <w:sectPr>
       <w:headerReference w:type="even" r:id="rId7"/>
@@ -1349,7 +1458,7 @@
 </file>
 
 <file path=word/endnotes.xml><?xml version="1.0" encoding="utf-8"?>
-<w:endnotes xmlns:wpc="http://schemas.microsoft.com/office/word/2010/wordprocessingCanvas" xmlns:cx="http://schemas.microsoft.com/office/drawing/2014/chartex" xmlns:cx1="http://schemas.microsoft.com/office/drawing/2015/9/8/chartex" xmlns:cx2="http://schemas.microsoft.com/office/drawing/2015/10/21/chartex" xmlns:cx3="http://schemas.microsoft.com/office/drawing/2016/5/9/chartex" xmlns:cx4="http://schemas.microsoft.com/office/drawing/2016/5/10/chartex" xmlns:cx5="http://schemas.microsoft.com/office/drawing/2016/5/11/chartex" xmlns:cx6="http://schemas.microsoft.com/office/drawing/2016/5/12/chartex" xmlns:cx7="http://schemas.microsoft.com/office/drawing/2016/5/13/chartex" xmlns:cx8="http://schemas.microsoft.com/office/drawing/2016/5/14/chartex" xmlns:mc="http://schemas.openxmlformats.org/markup-compatibility/2006" xmlns:aink="http://schemas.microsoft.com/office/drawing/2016/ink" xmlns:am3d="http://schemas.microsoft.com/office/drawing/2017/model3d" xmlns:o="urn:schemas-microsoft-com:office:office" xmlns:oel="http://schemas.microsoft.com/office/2019/extlst" xmlns:r="http://schemas.openxmlformats.org/officeDocument/2006/relationships" xmlns:m="http://schemas.openxmlformats.org/officeDocument/2006/math" xmlns:v="urn:schemas-microsoft-com:vml" xmlns:wp14="http://schemas.microsoft.com/office/word/2010/wordprocessingDrawing" xmlns:wp="http://schemas.openxmlformats.org/drawingml/2006/wordprocessingDrawing" xmlns:w10="urn:schemas-microsoft-com:office:word" xmlns:w="http://schemas.openxmlformats.org/wordprocessingml/2006/main" xmlns:w14="http://schemas.microsoft.com/office/word/2010/wordml" xmlns:w15="http://schemas.microsoft.com/office/word/2012/wordml" xmlns:w16cex="http://schemas.microsoft.com/office/word/2018/wordml/cex" xmlns:w16cid="http://schemas.microsoft.com/office/word/2016/wordml/cid" xmlns:w16="http://schemas.microsoft.com/office/word/2018/wordml" xmlns:w16sdtdh="http://schemas.microsoft.com/office/word/2020/wordml/sdtdatahash" xmlns:w16se="http://schemas.microsoft.com/office/word/2015/wordml/symex" xmlns:wpg="http://schemas.microsoft.com/office/word/2010/wordprocessingGroup" xmlns:wpi="http://schemas.microsoft.com/office/word/2010/wordprocessingInk" xmlns:wne="http://schemas.microsoft.com/office/word/2006/wordml" xmlns:wps="http://schemas.microsoft.com/office/word/2010/wordprocessingShape" mc:Ignorable="w14 w15 w16se w16cid w16 w16cex w16sdtdh wp14">
+<w:endnotes xmlns:wpc="http://schemas.microsoft.com/office/word/2010/wordprocessingCanvas" xmlns:cx="http://schemas.microsoft.com/office/drawing/2014/chartex" xmlns:cx1="http://schemas.microsoft.com/office/drawing/2015/9/8/chartex" xmlns:cx2="http://schemas.microsoft.com/office/drawing/2015/10/21/chartex" xmlns:cx3="http://schemas.microsoft.com/office/drawing/2016/5/9/chartex" xmlns:cx4="http://schemas.microsoft.com/office/drawing/2016/5/10/chartex" xmlns:cx5="http://schemas.microsoft.com/office/drawing/2016/5/11/chartex" xmlns:cx6="http://schemas.microsoft.com/office/drawing/2016/5/12/chartex" xmlns:cx7="http://schemas.microsoft.com/office/drawing/2016/5/13/chartex" xmlns:cx8="http://schemas.microsoft.com/office/drawing/2016/5/14/chartex" xmlns:mc="http://schemas.openxmlformats.org/markup-compatibility/2006" xmlns:aink="http://schemas.microsoft.com/office/drawing/2016/ink" xmlns:am3d="http://schemas.microsoft.com/office/drawing/2017/model3d" xmlns:o="urn:schemas-microsoft-com:office:office" xmlns:oel="http://schemas.microsoft.com/office/2019/extlst" xmlns:r="http://schemas.openxmlformats.org/officeDocument/2006/relationships" xmlns:m="http://schemas.openxmlformats.org/officeDocument/2006/math" xmlns:v="urn:schemas-microsoft-com:vml" xmlns:wp14="http://schemas.microsoft.com/office/word/2010/wordprocessingDrawing" xmlns:wp="http://schemas.openxmlformats.org/drawingml/2006/wordprocessingDrawing" xmlns:w10="urn:schemas-microsoft-com:office:word" xmlns:w="http://schemas.openxmlformats.org/wordprocessingml/2006/main" xmlns:w14="http://schemas.microsoft.com/office/word/2010/wordml" xmlns:w15="http://schemas.microsoft.com/office/word/2012/wordml" xmlns:w16cex="http://schemas.microsoft.com/office/word/2018/wordml/cex" xmlns:w16cid="http://schemas.microsoft.com/office/word/2016/wordml/cid" xmlns:w16="http://schemas.microsoft.com/office/word/2018/wordml" xmlns:w16du="http://schemas.microsoft.com/office/word/2023/wordml/word16du" xmlns:w16sdtdh="http://schemas.microsoft.com/office/word/2020/wordml/sdtdatahash" xmlns:w16se="http://schemas.microsoft.com/office/word/2015/wordml/symex" xmlns:wpg="http://schemas.microsoft.com/office/word/2010/wordprocessingGroup" xmlns:wpi="http://schemas.microsoft.com/office/word/2010/wordprocessingInk" xmlns:wne="http://schemas.microsoft.com/office/word/2006/wordml" xmlns:wps="http://schemas.microsoft.com/office/word/2010/wordprocessingShape" mc:Ignorable="w14 w15 w16se w16cid w16 w16cex w16sdtdh w16du wp14">
   <w:endnote w:type="separator" w:id="-1">
     <w:p>
       <w:pPr>
@@ -1374,7 +1483,7 @@
 </file>
 
 <file path=word/footer1.xml><?xml version="1.0" encoding="utf-8"?>
-<w:ftr xmlns:wpc="http://schemas.microsoft.com/office/word/2010/wordprocessingCanvas" xmlns:cx="http://schemas.microsoft.com/office/drawing/2014/chartex" xmlns:cx1="http://schemas.microsoft.com/office/drawing/2015/9/8/chartex" xmlns:cx2="http://schemas.microsoft.com/office/drawing/2015/10/21/chartex" xmlns:cx3="http://schemas.microsoft.com/office/drawing/2016/5/9/chartex" xmlns:cx4="http://schemas.microsoft.com/office/drawing/2016/5/10/chartex" xmlns:cx5="http://schemas.microsoft.com/office/drawing/2016/5/11/chartex" xmlns:cx6="http://schemas.microsoft.com/office/drawing/2016/5/12/chartex" xmlns:cx7="http://schemas.microsoft.com/office/drawing/2016/5/13/chartex" xmlns:cx8="http://schemas.microsoft.com/office/drawing/2016/5/14/chartex" xmlns:mc="http://schemas.openxmlformats.org/markup-compatibility/2006" xmlns:aink="http://schemas.microsoft.com/office/drawing/2016/ink" xmlns:am3d="http://schemas.microsoft.com/office/drawing/2017/model3d" xmlns:o="urn:schemas-microsoft-com:office:office" xmlns:oel="http://schemas.microsoft.com/office/2019/extlst" xmlns:r="http://schemas.openxmlformats.org/officeDocument/2006/relationships" xmlns:m="http://schemas.openxmlformats.org/officeDocument/2006/math" xmlns:v="urn:schemas-microsoft-com:vml" xmlns:wp14="http://schemas.microsoft.com/office/word/2010/wordprocessingDrawing" xmlns:wp="http://schemas.openxmlformats.org/drawingml/2006/wordprocessingDrawing" xmlns:w10="urn:schemas-microsoft-com:office:word" xmlns:w="http://schemas.openxmlformats.org/wordprocessingml/2006/main" xmlns:w14="http://schemas.microsoft.com/office/word/2010/wordml" xmlns:w15="http://schemas.microsoft.com/office/word/2012/wordml" xmlns:w16cex="http://schemas.microsoft.com/office/word/2018/wordml/cex" xmlns:w16cid="http://schemas.microsoft.com/office/word/2016/wordml/cid" xmlns:w16="http://schemas.microsoft.com/office/word/2018/wordml" xmlns:w16sdtdh="http://schemas.microsoft.com/office/word/2020/wordml/sdtdatahash" xmlns:w16se="http://schemas.microsoft.com/office/word/2015/wordml/symex" xmlns:wpg="http://schemas.microsoft.com/office/word/2010/wordprocessingGroup" xmlns:wpi="http://schemas.microsoft.com/office/word/2010/wordprocessingInk" xmlns:wne="http://schemas.microsoft.com/office/word/2006/wordml" xmlns:wps="http://schemas.microsoft.com/office/word/2010/wordprocessingShape" mc:Ignorable="w14 w15 w16se w16cid w16 w16cex w16sdtdh wp14">
+<w:ftr xmlns:wpc="http://schemas.microsoft.com/office/word/2010/wordprocessingCanvas" xmlns:cx="http://schemas.microsoft.com/office/drawing/2014/chartex" xmlns:cx1="http://schemas.microsoft.com/office/drawing/2015/9/8/chartex" xmlns:cx2="http://schemas.microsoft.com/office/drawing/2015/10/21/chartex" xmlns:cx3="http://schemas.microsoft.com/office/drawing/2016/5/9/chartex" xmlns:cx4="http://schemas.microsoft.com/office/drawing/2016/5/10/chartex" xmlns:cx5="http://schemas.microsoft.com/office/drawing/2016/5/11/chartex" xmlns:cx6="http://schemas.microsoft.com/office/drawing/2016/5/12/chartex" xmlns:cx7="http://schemas.microsoft.com/office/drawing/2016/5/13/chartex" xmlns:cx8="http://schemas.microsoft.com/office/drawing/2016/5/14/chartex" xmlns:mc="http://schemas.openxmlformats.org/markup-compatibility/2006" xmlns:aink="http://schemas.microsoft.com/office/drawing/2016/ink" xmlns:am3d="http://schemas.microsoft.com/office/drawing/2017/model3d" xmlns:o="urn:schemas-microsoft-com:office:office" xmlns:oel="http://schemas.microsoft.com/office/2019/extlst" xmlns:r="http://schemas.openxmlformats.org/officeDocument/2006/relationships" xmlns:m="http://schemas.openxmlformats.org/officeDocument/2006/math" xmlns:v="urn:schemas-microsoft-com:vml" xmlns:wp14="http://schemas.microsoft.com/office/word/2010/wordprocessingDrawing" xmlns:wp="http://schemas.openxmlformats.org/drawingml/2006/wordprocessingDrawing" xmlns:w10="urn:schemas-microsoft-com:office:word" xmlns:w="http://schemas.openxmlformats.org/wordprocessingml/2006/main" xmlns:w14="http://schemas.microsoft.com/office/word/2010/wordml" xmlns:w15="http://schemas.microsoft.com/office/word/2012/wordml" xmlns:w16cex="http://schemas.microsoft.com/office/word/2018/wordml/cex" xmlns:w16cid="http://schemas.microsoft.com/office/word/2016/wordml/cid" xmlns:w16="http://schemas.microsoft.com/office/word/2018/wordml" xmlns:w16du="http://schemas.microsoft.com/office/word/2023/wordml/word16du" xmlns:w16sdtdh="http://schemas.microsoft.com/office/word/2020/wordml/sdtdatahash" xmlns:w16se="http://schemas.microsoft.com/office/word/2015/wordml/symex" xmlns:wpg="http://schemas.microsoft.com/office/word/2010/wordprocessingGroup" xmlns:wpi="http://schemas.microsoft.com/office/word/2010/wordprocessingInk" xmlns:wne="http://schemas.microsoft.com/office/word/2006/wordml" xmlns:wps="http://schemas.microsoft.com/office/word/2010/wordprocessingShape" mc:Ignorable="w14 w15 w16se w16cid w16 w16cex w16sdtdh w16du wp14">
   <w:p>
     <w:pPr>
       <w:pStyle w:val="Fuzeile"/>
@@ -1384,7 +1493,7 @@
 </file>
 
 <file path=word/footer2.xml><?xml version="1.0" encoding="utf-8"?>
-<w:ftr xmlns:wpc="http://schemas.microsoft.com/office/word/2010/wordprocessingCanvas" xmlns:cx="http://schemas.microsoft.com/office/drawing/2014/chartex" xmlns:cx1="http://schemas.microsoft.com/office/drawing/2015/9/8/chartex" xmlns:cx2="http://schemas.microsoft.com/office/drawing/2015/10/21/chartex" xmlns:cx3="http://schemas.microsoft.com/office/drawing/2016/5/9/chartex" xmlns:cx4="http://schemas.microsoft.com/office/drawing/2016/5/10/chartex" xmlns:cx5="http://schemas.microsoft.com/office/drawing/2016/5/11/chartex" xmlns:cx6="http://schemas.microsoft.com/office/drawing/2016/5/12/chartex" xmlns:cx7="http://schemas.microsoft.com/office/drawing/2016/5/13/chartex" xmlns:cx8="http://schemas.microsoft.com/office/drawing/2016/5/14/chartex" xmlns:mc="http://schemas.openxmlformats.org/markup-compatibility/2006" xmlns:aink="http://schemas.microsoft.com/office/drawing/2016/ink" xmlns:am3d="http://schemas.microsoft.com/office/drawing/2017/model3d" xmlns:o="urn:schemas-microsoft-com:office:office" xmlns:oel="http://schemas.microsoft.com/office/2019/extlst" xmlns:r="http://schemas.openxmlformats.org/officeDocument/2006/relationships" xmlns:m="http://schemas.openxmlformats.org/officeDocument/2006/math" xmlns:v="urn:schemas-microsoft-com:vml" xmlns:wp14="http://schemas.microsoft.com/office/word/2010/wordprocessingDrawing" xmlns:wp="http://schemas.openxmlformats.org/drawingml/2006/wordprocessingDrawing" xmlns:w10="urn:schemas-microsoft-com:office:word" xmlns:w="http://schemas.openxmlformats.org/wordprocessingml/2006/main" xmlns:w14="http://schemas.microsoft.com/office/word/2010/wordml" xmlns:w15="http://schemas.microsoft.com/office/word/2012/wordml" xmlns:w16cex="http://schemas.microsoft.com/office/word/2018/wordml/cex" xmlns:w16cid="http://schemas.microsoft.com/office/word/2016/wordml/cid" xmlns:w16="http://schemas.microsoft.com/office/word/2018/wordml" xmlns:w16sdtdh="http://schemas.microsoft.com/office/word/2020/wordml/sdtdatahash" xmlns:w16se="http://schemas.microsoft.com/office/word/2015/wordml/symex" xmlns:wpg="http://schemas.microsoft.com/office/word/2010/wordprocessingGroup" xmlns:wpi="http://schemas.microsoft.com/office/word/2010/wordprocessingInk" xmlns:wne="http://schemas.microsoft.com/office/word/2006/wordml" xmlns:wps="http://schemas.microsoft.com/office/word/2010/wordprocessingShape" mc:Ignorable="w14 w15 w16se w16cid w16 w16cex w16sdtdh wp14">
+<w:ftr xmlns:wpc="http://schemas.microsoft.com/office/word/2010/wordprocessingCanvas" xmlns:cx="http://schemas.microsoft.com/office/drawing/2014/chartex" xmlns:cx1="http://schemas.microsoft.com/office/drawing/2015/9/8/chartex" xmlns:cx2="http://schemas.microsoft.com/office/drawing/2015/10/21/chartex" xmlns:cx3="http://schemas.microsoft.com/office/drawing/2016/5/9/chartex" xmlns:cx4="http://schemas.microsoft.com/office/drawing/2016/5/10/chartex" xmlns:cx5="http://schemas.microsoft.com/office/drawing/2016/5/11/chartex" xmlns:cx6="http://schemas.microsoft.com/office/drawing/2016/5/12/chartex" xmlns:cx7="http://schemas.microsoft.com/office/drawing/2016/5/13/chartex" xmlns:cx8="http://schemas.microsoft.com/office/drawing/2016/5/14/chartex" xmlns:mc="http://schemas.openxmlformats.org/markup-compatibility/2006" xmlns:aink="http://schemas.microsoft.com/office/drawing/2016/ink" xmlns:am3d="http://schemas.microsoft.com/office/drawing/2017/model3d" xmlns:o="urn:schemas-microsoft-com:office:office" xmlns:oel="http://schemas.microsoft.com/office/2019/extlst" xmlns:r="http://schemas.openxmlformats.org/officeDocument/2006/relationships" xmlns:m="http://schemas.openxmlformats.org/officeDocument/2006/math" xmlns:v="urn:schemas-microsoft-com:vml" xmlns:wp14="http://schemas.microsoft.com/office/word/2010/wordprocessingDrawing" xmlns:wp="http://schemas.openxmlformats.org/drawingml/2006/wordprocessingDrawing" xmlns:w10="urn:schemas-microsoft-com:office:word" xmlns:w="http://schemas.openxmlformats.org/wordprocessingml/2006/main" xmlns:w14="http://schemas.microsoft.com/office/word/2010/wordml" xmlns:w15="http://schemas.microsoft.com/office/word/2012/wordml" xmlns:w16cex="http://schemas.microsoft.com/office/word/2018/wordml/cex" xmlns:w16cid="http://schemas.microsoft.com/office/word/2016/wordml/cid" xmlns:w16="http://schemas.microsoft.com/office/word/2018/wordml" xmlns:w16du="http://schemas.microsoft.com/office/word/2023/wordml/word16du" xmlns:w16sdtdh="http://schemas.microsoft.com/office/word/2020/wordml/sdtdatahash" xmlns:w16se="http://schemas.microsoft.com/office/word/2015/wordml/symex" xmlns:wpg="http://schemas.microsoft.com/office/word/2010/wordprocessingGroup" xmlns:wpi="http://schemas.microsoft.com/office/word/2010/wordprocessingInk" xmlns:wne="http://schemas.microsoft.com/office/word/2006/wordml" xmlns:wps="http://schemas.microsoft.com/office/word/2010/wordprocessingShape" mc:Ignorable="w14 w15 w16se w16cid w16 w16cex w16sdtdh w16du wp14">
   <w:p>
     <w:pPr>
       <w:pStyle w:val="Fuzeile"/>
@@ -1400,7 +1509,25 @@
         <w:szCs w:val="18"/>
         <w:lang w:val="fr-CH"/>
       </w:rPr>
-      <w:t>Event-Id: ${</w:t>
+      <w:t>Event-</w:t>
+    </w:r>
+    <w:proofErr w:type="gramStart"/>
+    <w:r>
+      <w:rPr>
+        <w:sz w:val="18"/>
+        <w:szCs w:val="18"/>
+        <w:lang w:val="fr-CH"/>
+      </w:rPr>
+      <w:t>Id:</w:t>
+    </w:r>
+    <w:proofErr w:type="gramEnd"/>
+    <w:r>
+      <w:rPr>
+        <w:sz w:val="18"/>
+        <w:szCs w:val="18"/>
+        <w:lang w:val="fr-CH"/>
+      </w:rPr>
+      <w:t xml:space="preserve"> ${</w:t>
     </w:r>
     <w:proofErr w:type="spellStart"/>
     <w:r>
@@ -1485,7 +1612,7 @@
 </file>
 
 <file path=word/footer3.xml><?xml version="1.0" encoding="utf-8"?>
-<w:ftr xmlns:wpc="http://schemas.microsoft.com/office/word/2010/wordprocessingCanvas" xmlns:cx="http://schemas.microsoft.com/office/drawing/2014/chartex" xmlns:cx1="http://schemas.microsoft.com/office/drawing/2015/9/8/chartex" xmlns:cx2="http://schemas.microsoft.com/office/drawing/2015/10/21/chartex" xmlns:cx3="http://schemas.microsoft.com/office/drawing/2016/5/9/chartex" xmlns:cx4="http://schemas.microsoft.com/office/drawing/2016/5/10/chartex" xmlns:cx5="http://schemas.microsoft.com/office/drawing/2016/5/11/chartex" xmlns:cx6="http://schemas.microsoft.com/office/drawing/2016/5/12/chartex" xmlns:cx7="http://schemas.microsoft.com/office/drawing/2016/5/13/chartex" xmlns:cx8="http://schemas.microsoft.com/office/drawing/2016/5/14/chartex" xmlns:mc="http://schemas.openxmlformats.org/markup-compatibility/2006" xmlns:aink="http://schemas.microsoft.com/office/drawing/2016/ink" xmlns:am3d="http://schemas.microsoft.com/office/drawing/2017/model3d" xmlns:o="urn:schemas-microsoft-com:office:office" xmlns:oel="http://schemas.microsoft.com/office/2019/extlst" xmlns:r="http://schemas.openxmlformats.org/officeDocument/2006/relationships" xmlns:m="http://schemas.openxmlformats.org/officeDocument/2006/math" xmlns:v="urn:schemas-microsoft-com:vml" xmlns:wp14="http://schemas.microsoft.com/office/word/2010/wordprocessingDrawing" xmlns:wp="http://schemas.openxmlformats.org/drawingml/2006/wordprocessingDrawing" xmlns:w10="urn:schemas-microsoft-com:office:word" xmlns:w="http://schemas.openxmlformats.org/wordprocessingml/2006/main" xmlns:w14="http://schemas.microsoft.com/office/word/2010/wordml" xmlns:w15="http://schemas.microsoft.com/office/word/2012/wordml" xmlns:w16cex="http://schemas.microsoft.com/office/word/2018/wordml/cex" xmlns:w16cid="http://schemas.microsoft.com/office/word/2016/wordml/cid" xmlns:w16="http://schemas.microsoft.com/office/word/2018/wordml" xmlns:w16sdtdh="http://schemas.microsoft.com/office/word/2020/wordml/sdtdatahash" xmlns:w16se="http://schemas.microsoft.com/office/word/2015/wordml/symex" xmlns:wpg="http://schemas.microsoft.com/office/word/2010/wordprocessingGroup" xmlns:wpi="http://schemas.microsoft.com/office/word/2010/wordprocessingInk" xmlns:wne="http://schemas.microsoft.com/office/word/2006/wordml" xmlns:wps="http://schemas.microsoft.com/office/word/2010/wordprocessingShape" mc:Ignorable="w14 w15 w16se w16cid w16 w16cex w16sdtdh wp14">
+<w:ftr xmlns:wpc="http://schemas.microsoft.com/office/word/2010/wordprocessingCanvas" xmlns:cx="http://schemas.microsoft.com/office/drawing/2014/chartex" xmlns:cx1="http://schemas.microsoft.com/office/drawing/2015/9/8/chartex" xmlns:cx2="http://schemas.microsoft.com/office/drawing/2015/10/21/chartex" xmlns:cx3="http://schemas.microsoft.com/office/drawing/2016/5/9/chartex" xmlns:cx4="http://schemas.microsoft.com/office/drawing/2016/5/10/chartex" xmlns:cx5="http://schemas.microsoft.com/office/drawing/2016/5/11/chartex" xmlns:cx6="http://schemas.microsoft.com/office/drawing/2016/5/12/chartex" xmlns:cx7="http://schemas.microsoft.com/office/drawing/2016/5/13/chartex" xmlns:cx8="http://schemas.microsoft.com/office/drawing/2016/5/14/chartex" xmlns:mc="http://schemas.openxmlformats.org/markup-compatibility/2006" xmlns:aink="http://schemas.microsoft.com/office/drawing/2016/ink" xmlns:am3d="http://schemas.microsoft.com/office/drawing/2017/model3d" xmlns:o="urn:schemas-microsoft-com:office:office" xmlns:oel="http://schemas.microsoft.com/office/2019/extlst" xmlns:r="http://schemas.openxmlformats.org/officeDocument/2006/relationships" xmlns:m="http://schemas.openxmlformats.org/officeDocument/2006/math" xmlns:v="urn:schemas-microsoft-com:vml" xmlns:wp14="http://schemas.microsoft.com/office/word/2010/wordprocessingDrawing" xmlns:wp="http://schemas.openxmlformats.org/drawingml/2006/wordprocessingDrawing" xmlns:w10="urn:schemas-microsoft-com:office:word" xmlns:w="http://schemas.openxmlformats.org/wordprocessingml/2006/main" xmlns:w14="http://schemas.microsoft.com/office/word/2010/wordml" xmlns:w15="http://schemas.microsoft.com/office/word/2012/wordml" xmlns:w16cex="http://schemas.microsoft.com/office/word/2018/wordml/cex" xmlns:w16cid="http://schemas.microsoft.com/office/word/2016/wordml/cid" xmlns:w16="http://schemas.microsoft.com/office/word/2018/wordml" xmlns:w16du="http://schemas.microsoft.com/office/word/2023/wordml/word16du" xmlns:w16sdtdh="http://schemas.microsoft.com/office/word/2020/wordml/sdtdatahash" xmlns:w16se="http://schemas.microsoft.com/office/word/2015/wordml/symex" xmlns:wpg="http://schemas.microsoft.com/office/word/2010/wordprocessingGroup" xmlns:wpi="http://schemas.microsoft.com/office/word/2010/wordprocessingInk" xmlns:wne="http://schemas.microsoft.com/office/word/2006/wordml" xmlns:wps="http://schemas.microsoft.com/office/word/2010/wordprocessingShape" mc:Ignorable="w14 w15 w16se w16cid w16 w16cex w16sdtdh w16du wp14">
   <w:p>
     <w:pPr>
       <w:pStyle w:val="Fuzeile"/>
@@ -1495,7 +1622,7 @@
 </file>
 
 <file path=word/footnotes.xml><?xml version="1.0" encoding="utf-8"?>
-<w:footnotes xmlns:wpc="http://schemas.microsoft.com/office/word/2010/wordprocessingCanvas" xmlns:cx="http://schemas.microsoft.com/office/drawing/2014/chartex" xmlns:cx1="http://schemas.microsoft.com/office/drawing/2015/9/8/chartex" xmlns:cx2="http://schemas.microsoft.com/office/drawing/2015/10/21/chartex" xmlns:cx3="http://schemas.microsoft.com/office/drawing/2016/5/9/chartex" xmlns:cx4="http://schemas.microsoft.com/office/drawing/2016/5/10/chartex" xmlns:cx5="http://schemas.microsoft.com/office/drawing/2016/5/11/chartex" xmlns:cx6="http://schemas.microsoft.com/office/drawing/2016/5/12/chartex" xmlns:cx7="http://schemas.microsoft.com/office/drawing/2016/5/13/chartex" xmlns:cx8="http://schemas.microsoft.com/office/drawing/2016/5/14/chartex" xmlns:mc="http://schemas.openxmlformats.org/markup-compatibility/2006" xmlns:aink="http://schemas.microsoft.com/office/drawing/2016/ink" xmlns:am3d="http://schemas.microsoft.com/office/drawing/2017/model3d" xmlns:o="urn:schemas-microsoft-com:office:office" xmlns:oel="http://schemas.microsoft.com/office/2019/extlst" xmlns:r="http://schemas.openxmlformats.org/officeDocument/2006/relationships" xmlns:m="http://schemas.openxmlformats.org/officeDocument/2006/math" xmlns:v="urn:schemas-microsoft-com:vml" xmlns:wp14="http://schemas.microsoft.com/office/word/2010/wordprocessingDrawing" xmlns:wp="http://schemas.openxmlformats.org/drawingml/2006/wordprocessingDrawing" xmlns:w10="urn:schemas-microsoft-com:office:word" xmlns:w="http://schemas.openxmlformats.org/wordprocessingml/2006/main" xmlns:w14="http://schemas.microsoft.com/office/word/2010/wordml" xmlns:w15="http://schemas.microsoft.com/office/word/2012/wordml" xmlns:w16cex="http://schemas.microsoft.com/office/word/2018/wordml/cex" xmlns:w16cid="http://schemas.microsoft.com/office/word/2016/wordml/cid" xmlns:w16="http://schemas.microsoft.com/office/word/2018/wordml" xmlns:w16sdtdh="http://schemas.microsoft.com/office/word/2020/wordml/sdtdatahash" xmlns:w16se="http://schemas.microsoft.com/office/word/2015/wordml/symex" xmlns:wpg="http://schemas.microsoft.com/office/word/2010/wordprocessingGroup" xmlns:wpi="http://schemas.microsoft.com/office/word/2010/wordprocessingInk" xmlns:wne="http://schemas.microsoft.com/office/word/2006/wordml" xmlns:wps="http://schemas.microsoft.com/office/word/2010/wordprocessingShape" mc:Ignorable="w14 w15 w16se w16cid w16 w16cex w16sdtdh wp14">
+<w:footnotes xmlns:wpc="http://schemas.microsoft.com/office/word/2010/wordprocessingCanvas" xmlns:cx="http://schemas.microsoft.com/office/drawing/2014/chartex" xmlns:cx1="http://schemas.microsoft.com/office/drawing/2015/9/8/chartex" xmlns:cx2="http://schemas.microsoft.com/office/drawing/2015/10/21/chartex" xmlns:cx3="http://schemas.microsoft.com/office/drawing/2016/5/9/chartex" xmlns:cx4="http://schemas.microsoft.com/office/drawing/2016/5/10/chartex" xmlns:cx5="http://schemas.microsoft.com/office/drawing/2016/5/11/chartex" xmlns:cx6="http://schemas.microsoft.com/office/drawing/2016/5/12/chartex" xmlns:cx7="http://schemas.microsoft.com/office/drawing/2016/5/13/chartex" xmlns:cx8="http://schemas.microsoft.com/office/drawing/2016/5/14/chartex" xmlns:mc="http://schemas.openxmlformats.org/markup-compatibility/2006" xmlns:aink="http://schemas.microsoft.com/office/drawing/2016/ink" xmlns:am3d="http://schemas.microsoft.com/office/drawing/2017/model3d" xmlns:o="urn:schemas-microsoft-com:office:office" xmlns:oel="http://schemas.microsoft.com/office/2019/extlst" xmlns:r="http://schemas.openxmlformats.org/officeDocument/2006/relationships" xmlns:m="http://schemas.openxmlformats.org/officeDocument/2006/math" xmlns:v="urn:schemas-microsoft-com:vml" xmlns:wp14="http://schemas.microsoft.com/office/word/2010/wordprocessingDrawing" xmlns:wp="http://schemas.openxmlformats.org/drawingml/2006/wordprocessingDrawing" xmlns:w10="urn:schemas-microsoft-com:office:word" xmlns:w="http://schemas.openxmlformats.org/wordprocessingml/2006/main" xmlns:w14="http://schemas.microsoft.com/office/word/2010/wordml" xmlns:w15="http://schemas.microsoft.com/office/word/2012/wordml" xmlns:w16cex="http://schemas.microsoft.com/office/word/2018/wordml/cex" xmlns:w16cid="http://schemas.microsoft.com/office/word/2016/wordml/cid" xmlns:w16="http://schemas.microsoft.com/office/word/2018/wordml" xmlns:w16du="http://schemas.microsoft.com/office/word/2023/wordml/word16du" xmlns:w16sdtdh="http://schemas.microsoft.com/office/word/2020/wordml/sdtdatahash" xmlns:w16se="http://schemas.microsoft.com/office/word/2015/wordml/symex" xmlns:wpg="http://schemas.microsoft.com/office/word/2010/wordprocessingGroup" xmlns:wpi="http://schemas.microsoft.com/office/word/2010/wordprocessingInk" xmlns:wne="http://schemas.microsoft.com/office/word/2006/wordml" xmlns:wps="http://schemas.microsoft.com/office/word/2010/wordprocessingShape" mc:Ignorable="w14 w15 w16se w16cid w16 w16cex w16sdtdh w16du wp14">
   <w:footnote w:type="separator" w:id="-1">
     <w:p>
       <w:pPr>
@@ -1520,7 +1647,7 @@
 </file>
 
 <file path=word/header1.xml><?xml version="1.0" encoding="utf-8"?>
-<w:hdr xmlns:wpc="http://schemas.microsoft.com/office/word/2010/wordprocessingCanvas" xmlns:cx="http://schemas.microsoft.com/office/drawing/2014/chartex" xmlns:cx1="http://schemas.microsoft.com/office/drawing/2015/9/8/chartex" xmlns:cx2="http://schemas.microsoft.com/office/drawing/2015/10/21/chartex" xmlns:cx3="http://schemas.microsoft.com/office/drawing/2016/5/9/chartex" xmlns:cx4="http://schemas.microsoft.com/office/drawing/2016/5/10/chartex" xmlns:cx5="http://schemas.microsoft.com/office/drawing/2016/5/11/chartex" xmlns:cx6="http://schemas.microsoft.com/office/drawing/2016/5/12/chartex" xmlns:cx7="http://schemas.microsoft.com/office/drawing/2016/5/13/chartex" xmlns:cx8="http://schemas.microsoft.com/office/drawing/2016/5/14/chartex" xmlns:mc="http://schemas.openxmlformats.org/markup-compatibility/2006" xmlns:aink="http://schemas.microsoft.com/office/drawing/2016/ink" xmlns:am3d="http://schemas.microsoft.com/office/drawing/2017/model3d" xmlns:o="urn:schemas-microsoft-com:office:office" xmlns:oel="http://schemas.microsoft.com/office/2019/extlst" xmlns:r="http://schemas.openxmlformats.org/officeDocument/2006/relationships" xmlns:m="http://schemas.openxmlformats.org/officeDocument/2006/math" xmlns:v="urn:schemas-microsoft-com:vml" xmlns:wp14="http://schemas.microsoft.com/office/word/2010/wordprocessingDrawing" xmlns:wp="http://schemas.openxmlformats.org/drawingml/2006/wordprocessingDrawing" xmlns:w10="urn:schemas-microsoft-com:office:word" xmlns:w="http://schemas.openxmlformats.org/wordprocessingml/2006/main" xmlns:w14="http://schemas.microsoft.com/office/word/2010/wordml" xmlns:w15="http://schemas.microsoft.com/office/word/2012/wordml" xmlns:w16cex="http://schemas.microsoft.com/office/word/2018/wordml/cex" xmlns:w16cid="http://schemas.microsoft.com/office/word/2016/wordml/cid" xmlns:w16="http://schemas.microsoft.com/office/word/2018/wordml" xmlns:w16sdtdh="http://schemas.microsoft.com/office/word/2020/wordml/sdtdatahash" xmlns:w16se="http://schemas.microsoft.com/office/word/2015/wordml/symex" xmlns:wpg="http://schemas.microsoft.com/office/word/2010/wordprocessingGroup" xmlns:wpi="http://schemas.microsoft.com/office/word/2010/wordprocessingInk" xmlns:wne="http://schemas.microsoft.com/office/word/2006/wordml" xmlns:wps="http://schemas.microsoft.com/office/word/2010/wordprocessingShape" mc:Ignorable="w14 w15 w16se w16cid w16 w16cex w16sdtdh wp14">
+<w:hdr xmlns:wpc="http://schemas.microsoft.com/office/word/2010/wordprocessingCanvas" xmlns:cx="http://schemas.microsoft.com/office/drawing/2014/chartex" xmlns:cx1="http://schemas.microsoft.com/office/drawing/2015/9/8/chartex" xmlns:cx2="http://schemas.microsoft.com/office/drawing/2015/10/21/chartex" xmlns:cx3="http://schemas.microsoft.com/office/drawing/2016/5/9/chartex" xmlns:cx4="http://schemas.microsoft.com/office/drawing/2016/5/10/chartex" xmlns:cx5="http://schemas.microsoft.com/office/drawing/2016/5/11/chartex" xmlns:cx6="http://schemas.microsoft.com/office/drawing/2016/5/12/chartex" xmlns:cx7="http://schemas.microsoft.com/office/drawing/2016/5/13/chartex" xmlns:cx8="http://schemas.microsoft.com/office/drawing/2016/5/14/chartex" xmlns:mc="http://schemas.openxmlformats.org/markup-compatibility/2006" xmlns:aink="http://schemas.microsoft.com/office/drawing/2016/ink" xmlns:am3d="http://schemas.microsoft.com/office/drawing/2017/model3d" xmlns:o="urn:schemas-microsoft-com:office:office" xmlns:oel="http://schemas.microsoft.com/office/2019/extlst" xmlns:r="http://schemas.openxmlformats.org/officeDocument/2006/relationships" xmlns:m="http://schemas.openxmlformats.org/officeDocument/2006/math" xmlns:v="urn:schemas-microsoft-com:vml" xmlns:wp14="http://schemas.microsoft.com/office/word/2010/wordprocessingDrawing" xmlns:wp="http://schemas.openxmlformats.org/drawingml/2006/wordprocessingDrawing" xmlns:w10="urn:schemas-microsoft-com:office:word" xmlns:w="http://schemas.openxmlformats.org/wordprocessingml/2006/main" xmlns:w14="http://schemas.microsoft.com/office/word/2010/wordml" xmlns:w15="http://schemas.microsoft.com/office/word/2012/wordml" xmlns:w16cex="http://schemas.microsoft.com/office/word/2018/wordml/cex" xmlns:w16cid="http://schemas.microsoft.com/office/word/2016/wordml/cid" xmlns:w16="http://schemas.microsoft.com/office/word/2018/wordml" xmlns:w16du="http://schemas.microsoft.com/office/word/2023/wordml/word16du" xmlns:w16sdtdh="http://schemas.microsoft.com/office/word/2020/wordml/sdtdatahash" xmlns:w16se="http://schemas.microsoft.com/office/word/2015/wordml/symex" xmlns:wpg="http://schemas.microsoft.com/office/word/2010/wordprocessingGroup" xmlns:wpi="http://schemas.microsoft.com/office/word/2010/wordprocessingInk" xmlns:wne="http://schemas.microsoft.com/office/word/2006/wordml" xmlns:wps="http://schemas.microsoft.com/office/word/2010/wordprocessingShape" mc:Ignorable="w14 w15 w16se w16cid w16 w16cex w16sdtdh w16du wp14">
   <w:p>
     <w:pPr>
       <w:pStyle w:val="Kopfzeile"/>
@@ -1530,7 +1657,7 @@
 </file>
 
 <file path=word/header2.xml><?xml version="1.0" encoding="utf-8"?>
-<w:hdr xmlns:wpc="http://schemas.microsoft.com/office/word/2010/wordprocessingCanvas" xmlns:cx="http://schemas.microsoft.com/office/drawing/2014/chartex" xmlns:cx1="http://schemas.microsoft.com/office/drawing/2015/9/8/chartex" xmlns:cx2="http://schemas.microsoft.com/office/drawing/2015/10/21/chartex" xmlns:cx3="http://schemas.microsoft.com/office/drawing/2016/5/9/chartex" xmlns:cx4="http://schemas.microsoft.com/office/drawing/2016/5/10/chartex" xmlns:cx5="http://schemas.microsoft.com/office/drawing/2016/5/11/chartex" xmlns:cx6="http://schemas.microsoft.com/office/drawing/2016/5/12/chartex" xmlns:cx7="http://schemas.microsoft.com/office/drawing/2016/5/13/chartex" xmlns:cx8="http://schemas.microsoft.com/office/drawing/2016/5/14/chartex" xmlns:mc="http://schemas.openxmlformats.org/markup-compatibility/2006" xmlns:aink="http://schemas.microsoft.com/office/drawing/2016/ink" xmlns:am3d="http://schemas.microsoft.com/office/drawing/2017/model3d" xmlns:o="urn:schemas-microsoft-com:office:office" xmlns:oel="http://schemas.microsoft.com/office/2019/extlst" xmlns:r="http://schemas.openxmlformats.org/officeDocument/2006/relationships" xmlns:m="http://schemas.openxmlformats.org/officeDocument/2006/math" xmlns:v="urn:schemas-microsoft-com:vml" xmlns:wp14="http://schemas.microsoft.com/office/word/2010/wordprocessingDrawing" xmlns:wp="http://schemas.openxmlformats.org/drawingml/2006/wordprocessingDrawing" xmlns:w10="urn:schemas-microsoft-com:office:word" xmlns:w="http://schemas.openxmlformats.org/wordprocessingml/2006/main" xmlns:w14="http://schemas.microsoft.com/office/word/2010/wordml" xmlns:w15="http://schemas.microsoft.com/office/word/2012/wordml" xmlns:w16cex="http://schemas.microsoft.com/office/word/2018/wordml/cex" xmlns:w16cid="http://schemas.microsoft.com/office/word/2016/wordml/cid" xmlns:w16="http://schemas.microsoft.com/office/word/2018/wordml" xmlns:w16sdtdh="http://schemas.microsoft.com/office/word/2020/wordml/sdtdatahash" xmlns:w16se="http://schemas.microsoft.com/office/word/2015/wordml/symex" xmlns:wpg="http://schemas.microsoft.com/office/word/2010/wordprocessingGroup" xmlns:wpi="http://schemas.microsoft.com/office/word/2010/wordprocessingInk" xmlns:wne="http://schemas.microsoft.com/office/word/2006/wordml" xmlns:wps="http://schemas.microsoft.com/office/word/2010/wordprocessingShape" mc:Ignorable="w14 w15 w16se w16cid w16 w16cex w16sdtdh wp14">
+<w:hdr xmlns:wpc="http://schemas.microsoft.com/office/word/2010/wordprocessingCanvas" xmlns:cx="http://schemas.microsoft.com/office/drawing/2014/chartex" xmlns:cx1="http://schemas.microsoft.com/office/drawing/2015/9/8/chartex" xmlns:cx2="http://schemas.microsoft.com/office/drawing/2015/10/21/chartex" xmlns:cx3="http://schemas.microsoft.com/office/drawing/2016/5/9/chartex" xmlns:cx4="http://schemas.microsoft.com/office/drawing/2016/5/10/chartex" xmlns:cx5="http://schemas.microsoft.com/office/drawing/2016/5/11/chartex" xmlns:cx6="http://schemas.microsoft.com/office/drawing/2016/5/12/chartex" xmlns:cx7="http://schemas.microsoft.com/office/drawing/2016/5/13/chartex" xmlns:cx8="http://schemas.microsoft.com/office/drawing/2016/5/14/chartex" xmlns:mc="http://schemas.openxmlformats.org/markup-compatibility/2006" xmlns:aink="http://schemas.microsoft.com/office/drawing/2016/ink" xmlns:am3d="http://schemas.microsoft.com/office/drawing/2017/model3d" xmlns:o="urn:schemas-microsoft-com:office:office" xmlns:oel="http://schemas.microsoft.com/office/2019/extlst" xmlns:r="http://schemas.openxmlformats.org/officeDocument/2006/relationships" xmlns:m="http://schemas.openxmlformats.org/officeDocument/2006/math" xmlns:v="urn:schemas-microsoft-com:vml" xmlns:wp14="http://schemas.microsoft.com/office/word/2010/wordprocessingDrawing" xmlns:wp="http://schemas.openxmlformats.org/drawingml/2006/wordprocessingDrawing" xmlns:w10="urn:schemas-microsoft-com:office:word" xmlns:w="http://schemas.openxmlformats.org/wordprocessingml/2006/main" xmlns:w14="http://schemas.microsoft.com/office/word/2010/wordml" xmlns:w15="http://schemas.microsoft.com/office/word/2012/wordml" xmlns:w16cex="http://schemas.microsoft.com/office/word/2018/wordml/cex" xmlns:w16cid="http://schemas.microsoft.com/office/word/2016/wordml/cid" xmlns:w16="http://schemas.microsoft.com/office/word/2018/wordml" xmlns:w16du="http://schemas.microsoft.com/office/word/2023/wordml/word16du" xmlns:w16sdtdh="http://schemas.microsoft.com/office/word/2020/wordml/sdtdatahash" xmlns:w16se="http://schemas.microsoft.com/office/word/2015/wordml/symex" xmlns:wpg="http://schemas.microsoft.com/office/word/2010/wordprocessingGroup" xmlns:wpi="http://schemas.microsoft.com/office/word/2010/wordprocessingInk" xmlns:wne="http://schemas.microsoft.com/office/word/2006/wordml" xmlns:wps="http://schemas.microsoft.com/office/word/2010/wordprocessingShape" mc:Ignorable="w14 w15 w16se w16cid w16 w16cex w16sdtdh w16du wp14">
   <w:p>
     <w:pPr>
       <w:pStyle w:val="Kopfzeile"/>
@@ -1571,7 +1698,7 @@
 </file>
 
 <file path=word/header3.xml><?xml version="1.0" encoding="utf-8"?>
-<w:hdr xmlns:wpc="http://schemas.microsoft.com/office/word/2010/wordprocessingCanvas" xmlns:cx="http://schemas.microsoft.com/office/drawing/2014/chartex" xmlns:cx1="http://schemas.microsoft.com/office/drawing/2015/9/8/chartex" xmlns:cx2="http://schemas.microsoft.com/office/drawing/2015/10/21/chartex" xmlns:cx3="http://schemas.microsoft.com/office/drawing/2016/5/9/chartex" xmlns:cx4="http://schemas.microsoft.com/office/drawing/2016/5/10/chartex" xmlns:cx5="http://schemas.microsoft.com/office/drawing/2016/5/11/chartex" xmlns:cx6="http://schemas.microsoft.com/office/drawing/2016/5/12/chartex" xmlns:cx7="http://schemas.microsoft.com/office/drawing/2016/5/13/chartex" xmlns:cx8="http://schemas.microsoft.com/office/drawing/2016/5/14/chartex" xmlns:mc="http://schemas.openxmlformats.org/markup-compatibility/2006" xmlns:aink="http://schemas.microsoft.com/office/drawing/2016/ink" xmlns:am3d="http://schemas.microsoft.com/office/drawing/2017/model3d" xmlns:o="urn:schemas-microsoft-com:office:office" xmlns:oel="http://schemas.microsoft.com/office/2019/extlst" xmlns:r="http://schemas.openxmlformats.org/officeDocument/2006/relationships" xmlns:m="http://schemas.openxmlformats.org/officeDocument/2006/math" xmlns:v="urn:schemas-microsoft-com:vml" xmlns:wp14="http://schemas.microsoft.com/office/word/2010/wordprocessingDrawing" xmlns:wp="http://schemas.openxmlformats.org/drawingml/2006/wordprocessingDrawing" xmlns:w10="urn:schemas-microsoft-com:office:word" xmlns:w="http://schemas.openxmlformats.org/wordprocessingml/2006/main" xmlns:w14="http://schemas.microsoft.com/office/word/2010/wordml" xmlns:w15="http://schemas.microsoft.com/office/word/2012/wordml" xmlns:w16cex="http://schemas.microsoft.com/office/word/2018/wordml/cex" xmlns:w16cid="http://schemas.microsoft.com/office/word/2016/wordml/cid" xmlns:w16="http://schemas.microsoft.com/office/word/2018/wordml" xmlns:w16sdtdh="http://schemas.microsoft.com/office/word/2020/wordml/sdtdatahash" xmlns:w16se="http://schemas.microsoft.com/office/word/2015/wordml/symex" xmlns:wpg="http://schemas.microsoft.com/office/word/2010/wordprocessingGroup" xmlns:wpi="http://schemas.microsoft.com/office/word/2010/wordprocessingInk" xmlns:wne="http://schemas.microsoft.com/office/word/2006/wordml" xmlns:wps="http://schemas.microsoft.com/office/word/2010/wordprocessingShape" mc:Ignorable="w14 w15 w16se w16cid w16 w16cex w16sdtdh wp14">
+<w:hdr xmlns:wpc="http://schemas.microsoft.com/office/word/2010/wordprocessingCanvas" xmlns:cx="http://schemas.microsoft.com/office/drawing/2014/chartex" xmlns:cx1="http://schemas.microsoft.com/office/drawing/2015/9/8/chartex" xmlns:cx2="http://schemas.microsoft.com/office/drawing/2015/10/21/chartex" xmlns:cx3="http://schemas.microsoft.com/office/drawing/2016/5/9/chartex" xmlns:cx4="http://schemas.microsoft.com/office/drawing/2016/5/10/chartex" xmlns:cx5="http://schemas.microsoft.com/office/drawing/2016/5/11/chartex" xmlns:cx6="http://schemas.microsoft.com/office/drawing/2016/5/12/chartex" xmlns:cx7="http://schemas.microsoft.com/office/drawing/2016/5/13/chartex" xmlns:cx8="http://schemas.microsoft.com/office/drawing/2016/5/14/chartex" xmlns:mc="http://schemas.openxmlformats.org/markup-compatibility/2006" xmlns:aink="http://schemas.microsoft.com/office/drawing/2016/ink" xmlns:am3d="http://schemas.microsoft.com/office/drawing/2017/model3d" xmlns:o="urn:schemas-microsoft-com:office:office" xmlns:oel="http://schemas.microsoft.com/office/2019/extlst" xmlns:r="http://schemas.openxmlformats.org/officeDocument/2006/relationships" xmlns:m="http://schemas.openxmlformats.org/officeDocument/2006/math" xmlns:v="urn:schemas-microsoft-com:vml" xmlns:wp14="http://schemas.microsoft.com/office/word/2010/wordprocessingDrawing" xmlns:wp="http://schemas.openxmlformats.org/drawingml/2006/wordprocessingDrawing" xmlns:w10="urn:schemas-microsoft-com:office:word" xmlns:w="http://schemas.openxmlformats.org/wordprocessingml/2006/main" xmlns:w14="http://schemas.microsoft.com/office/word/2010/wordml" xmlns:w15="http://schemas.microsoft.com/office/word/2012/wordml" xmlns:w16cex="http://schemas.microsoft.com/office/word/2018/wordml/cex" xmlns:w16cid="http://schemas.microsoft.com/office/word/2016/wordml/cid" xmlns:w16="http://schemas.microsoft.com/office/word/2018/wordml" xmlns:w16du="http://schemas.microsoft.com/office/word/2023/wordml/word16du" xmlns:w16sdtdh="http://schemas.microsoft.com/office/word/2020/wordml/sdtdatahash" xmlns:w16se="http://schemas.microsoft.com/office/word/2015/wordml/symex" xmlns:wpg="http://schemas.microsoft.com/office/word/2010/wordprocessingGroup" xmlns:wpi="http://schemas.microsoft.com/office/word/2010/wordprocessingInk" xmlns:wne="http://schemas.microsoft.com/office/word/2006/wordml" xmlns:wps="http://schemas.microsoft.com/office/word/2010/wordprocessingShape" mc:Ignorable="w14 w15 w16se w16cid w16 w16cex w16sdtdh w16du wp14">
   <w:p>
     <w:pPr>
       <w:pStyle w:val="Kopfzeile"/>
@@ -1581,7 +1708,7 @@
 </file>
 
 <file path=word/numbering.xml><?xml version="1.0" encoding="utf-8"?>
-<w:numbering xmlns:wpc="http://schemas.microsoft.com/office/word/2010/wordprocessingCanvas" xmlns:cx="http://schemas.microsoft.com/office/drawing/2014/chartex" xmlns:cx1="http://schemas.microsoft.com/office/drawing/2015/9/8/chartex" xmlns:cx2="http://schemas.microsoft.com/office/drawing/2015/10/21/chartex" xmlns:cx3="http://schemas.microsoft.com/office/drawing/2016/5/9/chartex" xmlns:cx4="http://schemas.microsoft.com/office/drawing/2016/5/10/chartex" xmlns:cx5="http://schemas.microsoft.com/office/drawing/2016/5/11/chartex" xmlns:cx6="http://schemas.microsoft.com/office/drawing/2016/5/12/chartex" xmlns:cx7="http://schemas.microsoft.com/office/drawing/2016/5/13/chartex" xmlns:cx8="http://schemas.microsoft.com/office/drawing/2016/5/14/chartex" xmlns:mc="http://schemas.openxmlformats.org/markup-compatibility/2006" xmlns:aink="http://schemas.microsoft.com/office/drawing/2016/ink" xmlns:am3d="http://schemas.microsoft.com/office/drawing/2017/model3d" xmlns:o="urn:schemas-microsoft-com:office:office" xmlns:oel="http://schemas.microsoft.com/office/2019/extlst" xmlns:r="http://schemas.openxmlformats.org/officeDocument/2006/relationships" xmlns:m="http://schemas.openxmlformats.org/officeDocument/2006/math" xmlns:v="urn:schemas-microsoft-com:vml" xmlns:wp14="http://schemas.microsoft.com/office/word/2010/wordprocessingDrawing" xmlns:wp="http://schemas.openxmlformats.org/drawingml/2006/wordprocessingDrawing" xmlns:w10="urn:schemas-microsoft-com:office:word" xmlns:w="http://schemas.openxmlformats.org/wordprocessingml/2006/main" xmlns:w14="http://schemas.microsoft.com/office/word/2010/wordml" xmlns:w15="http://schemas.microsoft.com/office/word/2012/wordml" xmlns:w16cex="http://schemas.microsoft.com/office/word/2018/wordml/cex" xmlns:w16cid="http://schemas.microsoft.com/office/word/2016/wordml/cid" xmlns:w16="http://schemas.microsoft.com/office/word/2018/wordml" xmlns:w16sdtdh="http://schemas.microsoft.com/office/word/2020/wordml/sdtdatahash" xmlns:w16se="http://schemas.microsoft.com/office/word/2015/wordml/symex" xmlns:wpg="http://schemas.microsoft.com/office/word/2010/wordprocessingGroup" xmlns:wpi="http://schemas.microsoft.com/office/word/2010/wordprocessingInk" xmlns:wne="http://schemas.microsoft.com/office/word/2006/wordml" xmlns:wps="http://schemas.microsoft.com/office/word/2010/wordprocessingShape" mc:Ignorable="w14 w15 w16se w16cid w16 w16cex w16sdtdh wp14">
+<w:numbering xmlns:wpc="http://schemas.microsoft.com/office/word/2010/wordprocessingCanvas" xmlns:cx="http://schemas.microsoft.com/office/drawing/2014/chartex" xmlns:cx1="http://schemas.microsoft.com/office/drawing/2015/9/8/chartex" xmlns:cx2="http://schemas.microsoft.com/office/drawing/2015/10/21/chartex" xmlns:cx3="http://schemas.microsoft.com/office/drawing/2016/5/9/chartex" xmlns:cx4="http://schemas.microsoft.com/office/drawing/2016/5/10/chartex" xmlns:cx5="http://schemas.microsoft.com/office/drawing/2016/5/11/chartex" xmlns:cx6="http://schemas.microsoft.com/office/drawing/2016/5/12/chartex" xmlns:cx7="http://schemas.microsoft.com/office/drawing/2016/5/13/chartex" xmlns:cx8="http://schemas.microsoft.com/office/drawing/2016/5/14/chartex" xmlns:mc="http://schemas.openxmlformats.org/markup-compatibility/2006" xmlns:aink="http://schemas.microsoft.com/office/drawing/2016/ink" xmlns:am3d="http://schemas.microsoft.com/office/drawing/2017/model3d" xmlns:o="urn:schemas-microsoft-com:office:office" xmlns:oel="http://schemas.microsoft.com/office/2019/extlst" xmlns:r="http://schemas.openxmlformats.org/officeDocument/2006/relationships" xmlns:m="http://schemas.openxmlformats.org/officeDocument/2006/math" xmlns:v="urn:schemas-microsoft-com:vml" xmlns:wp14="http://schemas.microsoft.com/office/word/2010/wordprocessingDrawing" xmlns:wp="http://schemas.openxmlformats.org/drawingml/2006/wordprocessingDrawing" xmlns:w10="urn:schemas-microsoft-com:office:word" xmlns:w="http://schemas.openxmlformats.org/wordprocessingml/2006/main" xmlns:w14="http://schemas.microsoft.com/office/word/2010/wordml" xmlns:w15="http://schemas.microsoft.com/office/word/2012/wordml" xmlns:w16cex="http://schemas.microsoft.com/office/word/2018/wordml/cex" xmlns:w16cid="http://schemas.microsoft.com/office/word/2016/wordml/cid" xmlns:w16="http://schemas.microsoft.com/office/word/2018/wordml" xmlns:w16du="http://schemas.microsoft.com/office/word/2023/wordml/word16du" xmlns:w16sdtdh="http://schemas.microsoft.com/office/word/2020/wordml/sdtdatahash" xmlns:w16se="http://schemas.microsoft.com/office/word/2015/wordml/symex" xmlns:wpg="http://schemas.microsoft.com/office/word/2010/wordprocessingGroup" xmlns:wpi="http://schemas.microsoft.com/office/word/2010/wordprocessingInk" xmlns:wne="http://schemas.microsoft.com/office/word/2006/wordml" xmlns:wps="http://schemas.microsoft.com/office/word/2010/wordprocessingShape" mc:Ignorable="w14 w15 w16se w16cid w16 w16cex w16sdtdh w16du wp14">
   <w:abstractNum w:abstractNumId="0" w15:restartNumberingAfterBreak="0">
     <w:nsid w:val="51A902DE"/>
     <w:multiLevelType w:val="hybridMultilevel"/>
@@ -1816,7 +1943,7 @@
 </file>
 
 <file path=word/styles.xml><?xml version="1.0" encoding="utf-8"?>
-<w:styles xmlns:mc="http://schemas.openxmlformats.org/markup-compatibility/2006" xmlns:r="http://schemas.openxmlformats.org/officeDocument/2006/relationships" xmlns:w="http://schemas.openxmlformats.org/wordprocessingml/2006/main" xmlns:w14="http://schemas.microsoft.com/office/word/2010/wordml" xmlns:w15="http://schemas.microsoft.com/office/word/2012/wordml" xmlns:w16cex="http://schemas.microsoft.com/office/word/2018/wordml/cex" xmlns:w16cid="http://schemas.microsoft.com/office/word/2016/wordml/cid" xmlns:w16="http://schemas.microsoft.com/office/word/2018/wordml" xmlns:w16sdtdh="http://schemas.microsoft.com/office/word/2020/wordml/sdtdatahash" xmlns:w16se="http://schemas.microsoft.com/office/word/2015/wordml/symex" mc:Ignorable="w14 w15 w16se w16cid w16 w16cex w16sdtdh">
+<w:styles xmlns:mc="http://schemas.openxmlformats.org/markup-compatibility/2006" xmlns:r="http://schemas.openxmlformats.org/officeDocument/2006/relationships" xmlns:w="http://schemas.openxmlformats.org/wordprocessingml/2006/main" xmlns:w14="http://schemas.microsoft.com/office/word/2010/wordml" xmlns:w15="http://schemas.microsoft.com/office/word/2012/wordml" xmlns:w16cex="http://schemas.microsoft.com/office/word/2018/wordml/cex" xmlns:w16cid="http://schemas.microsoft.com/office/word/2016/wordml/cid" xmlns:w16="http://schemas.microsoft.com/office/word/2018/wordml" xmlns:w16du="http://schemas.microsoft.com/office/word/2023/wordml/word16du" xmlns:w16sdtdh="http://schemas.microsoft.com/office/word/2020/wordml/sdtdatahash" xmlns:w16se="http://schemas.microsoft.com/office/word/2015/wordml/symex" mc:Ignorable="w14 w15 w16se w16cid w16 w16cex w16sdtdh w16du">
   <w:docDefaults>
     <w:rPrDefault>
       <w:rPr>
@@ -1932,6 +2059,7 @@
     <w:lsdException w:name="HTML Sample" w:semiHidden="1" w:unhideWhenUsed="1"/>
     <w:lsdException w:name="HTML Typewriter" w:semiHidden="1" w:unhideWhenUsed="1"/>
     <w:lsdException w:name="HTML Variable" w:semiHidden="1" w:unhideWhenUsed="1"/>
+    <w:lsdException w:name="Normal Table" w:semiHidden="1" w:unhideWhenUsed="1"/>
     <w:lsdException w:name="annotation subject" w:semiHidden="1" w:unhideWhenUsed="1"/>
     <w:lsdException w:name="No List" w:semiHidden="1" w:unhideWhenUsed="1"/>
     <w:lsdException w:name="Outline List 1" w:semiHidden="1" w:unhideWhenUsed="1"/>
@@ -1974,8 +2102,11 @@
     <w:lsdException w:name="Table Contemporary" w:semiHidden="1" w:unhideWhenUsed="1"/>
     <w:lsdException w:name="Table Elegant" w:semiHidden="1" w:unhideWhenUsed="1"/>
     <w:lsdException w:name="Table Professional" w:semiHidden="1" w:unhideWhenUsed="1"/>
+    <w:lsdException w:name="Table Subtle 1" w:semiHidden="1" w:unhideWhenUsed="1"/>
     <w:lsdException w:name="Table Subtle 2" w:semiHidden="1" w:unhideWhenUsed="1"/>
     <w:lsdException w:name="Table Web 1" w:semiHidden="1" w:unhideWhenUsed="1"/>
+    <w:lsdException w:name="Table Web 2" w:semiHidden="1" w:unhideWhenUsed="1"/>
+    <w:lsdException w:name="Table Web 3" w:semiHidden="1" w:unhideWhenUsed="1"/>
     <w:lsdException w:name="Balloon Text" w:semiHidden="1" w:unhideWhenUsed="1"/>
     <w:lsdException w:name="Table Grid" w:uiPriority="39"/>
     <w:lsdException w:name="Table Theme" w:semiHidden="1" w:unhideWhenUsed="1"/>

</xml_diff>